<commit_message>
agregue cambio en la ruta del github numeral 3 de la descripcion
</commit_message>
<xml_diff>
--- a/Sprint 1.docx
+++ b/Sprint 1.docx
@@ -192,13 +192,31 @@
                 <w:szCs w:val="28"/>
               </w:rPr>
             </w:pPr>
+            <w:proofErr w:type="spellStart"/>
             <w:r>
               <w:rPr>
                 <w:sz w:val="28"/>
                 <w:szCs w:val="28"/>
               </w:rPr>
-              <w:t>Rusbel Calderon</w:t>
+              <w:t>Rusbel</w:t>
             </w:r>
+            <w:proofErr w:type="spellEnd"/>
+            <w:r>
+              <w:rPr>
+                <w:sz w:val="28"/>
+                <w:szCs w:val="28"/>
+              </w:rPr>
+              <w:t xml:space="preserve"> </w:t>
+            </w:r>
+            <w:proofErr w:type="spellStart"/>
+            <w:r>
+              <w:rPr>
+                <w:sz w:val="28"/>
+                <w:szCs w:val="28"/>
+              </w:rPr>
+              <w:t>Calderon</w:t>
+            </w:r>
+            <w:proofErr w:type="spellEnd"/>
           </w:p>
         </w:tc>
         <w:tc>
@@ -575,7 +593,25 @@
           <w:sz w:val="24"/>
           <w:szCs w:val="24"/>
         </w:rPr>
-        <w:t>Para el cumplimiento del Sprint se realizo una ruta de trabajo donde se fue cumpliendo con cada tarea propuesta</w:t>
+        <w:t xml:space="preserve">Para el cumplimiento del Sprint se </w:t>
+      </w:r>
+      <w:proofErr w:type="spellStart"/>
+      <w:r>
+        <w:rPr>
+          <w:rFonts w:cstheme="minorHAnsi"/>
+          <w:sz w:val="24"/>
+          <w:szCs w:val="24"/>
+        </w:rPr>
+        <w:t>realizo</w:t>
+      </w:r>
+      <w:proofErr w:type="spellEnd"/>
+      <w:r>
+        <w:rPr>
+          <w:rFonts w:cstheme="minorHAnsi"/>
+          <w:sz w:val="24"/>
+          <w:szCs w:val="24"/>
+        </w:rPr>
+        <w:t xml:space="preserve"> una ruta de trabajo donde se fue cumpliendo con cada tarea propuesta</w:t>
       </w:r>
     </w:p>
     <w:p>
@@ -605,7 +641,25 @@
           <w:sz w:val="24"/>
           <w:szCs w:val="24"/>
         </w:rPr>
-        <w:t>y se asigno Roles a cada uno de los integrantes quedando así:</w:t>
+        <w:t xml:space="preserve">y se </w:t>
+      </w:r>
+      <w:proofErr w:type="spellStart"/>
+      <w:r>
+        <w:rPr>
+          <w:rFonts w:cstheme="minorHAnsi"/>
+          <w:sz w:val="24"/>
+          <w:szCs w:val="24"/>
+        </w:rPr>
+        <w:t>asigno</w:t>
+      </w:r>
+      <w:proofErr w:type="spellEnd"/>
+      <w:r>
+        <w:rPr>
+          <w:rFonts w:cstheme="minorHAnsi"/>
+          <w:sz w:val="24"/>
+          <w:szCs w:val="24"/>
+        </w:rPr>
+        <w:t xml:space="preserve"> Roles a cada uno de los integrantes quedando así:</w:t>
       </w:r>
     </w:p>
     <w:tbl>
@@ -934,6 +988,7 @@
                 <w:lang w:eastAsia="es-CO"/>
               </w:rPr>
             </w:pPr>
+            <w:proofErr w:type="spellStart"/>
             <w:r>
               <w:rPr>
                 <w:rFonts w:eastAsia="Times New Roman" w:cstheme="minorHAnsi"/>
@@ -942,8 +997,31 @@
                 <w:szCs w:val="24"/>
                 <w:lang w:eastAsia="es-CO"/>
               </w:rPr>
-              <w:t>Product Owner</w:t>
+              <w:t>Product</w:t>
             </w:r>
+            <w:proofErr w:type="spellEnd"/>
+            <w:r>
+              <w:rPr>
+                <w:rFonts w:eastAsia="Times New Roman" w:cstheme="minorHAnsi"/>
+                <w:color w:val="000000"/>
+                <w:sz w:val="24"/>
+                <w:szCs w:val="24"/>
+                <w:lang w:eastAsia="es-CO"/>
+              </w:rPr>
+              <w:t xml:space="preserve"> </w:t>
+            </w:r>
+            <w:proofErr w:type="spellStart"/>
+            <w:r>
+              <w:rPr>
+                <w:rFonts w:eastAsia="Times New Roman" w:cstheme="minorHAnsi"/>
+                <w:color w:val="000000"/>
+                <w:sz w:val="24"/>
+                <w:szCs w:val="24"/>
+                <w:lang w:eastAsia="es-CO"/>
+              </w:rPr>
+              <w:t>Owner</w:t>
+            </w:r>
+            <w:proofErr w:type="spellEnd"/>
           </w:p>
         </w:tc>
       </w:tr>
@@ -1054,6 +1132,7 @@
                 <w:lang w:eastAsia="es-CO"/>
               </w:rPr>
             </w:pPr>
+            <w:proofErr w:type="spellStart"/>
             <w:r>
               <w:rPr>
                 <w:rFonts w:eastAsia="Times New Roman" w:cstheme="minorHAnsi"/>
@@ -1062,8 +1141,31 @@
                 <w:szCs w:val="24"/>
                 <w:lang w:eastAsia="es-CO"/>
               </w:rPr>
-              <w:t>Rusbel Calderon</w:t>
+              <w:t>Rusbel</w:t>
             </w:r>
+            <w:proofErr w:type="spellEnd"/>
+            <w:r>
+              <w:rPr>
+                <w:rFonts w:eastAsia="Times New Roman" w:cstheme="minorHAnsi"/>
+                <w:color w:val="000000"/>
+                <w:sz w:val="24"/>
+                <w:szCs w:val="24"/>
+                <w:lang w:eastAsia="es-CO"/>
+              </w:rPr>
+              <w:t xml:space="preserve"> </w:t>
+            </w:r>
+            <w:proofErr w:type="spellStart"/>
+            <w:r>
+              <w:rPr>
+                <w:rFonts w:eastAsia="Times New Roman" w:cstheme="minorHAnsi"/>
+                <w:color w:val="000000"/>
+                <w:sz w:val="24"/>
+                <w:szCs w:val="24"/>
+                <w:lang w:eastAsia="es-CO"/>
+              </w:rPr>
+              <w:t>Calderon</w:t>
+            </w:r>
+            <w:proofErr w:type="spellEnd"/>
           </w:p>
         </w:tc>
         <w:tc>
@@ -1151,7 +1253,25 @@
           <w:sz w:val="24"/>
           <w:szCs w:val="24"/>
         </w:rPr>
-        <w:t xml:space="preserve"> su Url principal</w:t>
+        <w:t xml:space="preserve"> su </w:t>
+      </w:r>
+      <w:proofErr w:type="spellStart"/>
+      <w:r>
+        <w:rPr>
+          <w:rFonts w:cstheme="minorHAnsi"/>
+          <w:sz w:val="24"/>
+          <w:szCs w:val="24"/>
+        </w:rPr>
+        <w:t>Url</w:t>
+      </w:r>
+      <w:proofErr w:type="spellEnd"/>
+      <w:r>
+        <w:rPr>
+          <w:rFonts w:cstheme="minorHAnsi"/>
+          <w:sz w:val="24"/>
+          <w:szCs w:val="24"/>
+        </w:rPr>
+        <w:t xml:space="preserve"> principal</w:t>
       </w:r>
     </w:p>
     <w:p>
@@ -1197,15 +1317,15 @@
           <w:sz w:val="24"/>
           <w:szCs w:val="24"/>
         </w:rPr>
-        <w:t xml:space="preserve">cuya ruta es </w:t>
-      </w:r>
-      <w:r>
-        <w:rPr>
-          <w:rFonts w:cstheme="minorHAnsi"/>
-          <w:sz w:val="24"/>
-          <w:szCs w:val="24"/>
-        </w:rPr>
-        <w:t>https://github.com/SantiagoHewittRamirez</w:t>
+        <w:t>cuya ruta es</w:t>
+      </w:r>
+      <w:r>
+        <w:rPr>
+          <w:rFonts w:cstheme="minorHAnsi"/>
+          <w:sz w:val="24"/>
+          <w:szCs w:val="24"/>
+        </w:rPr>
+        <w:t>:</w:t>
       </w:r>
     </w:p>
     <w:p>
@@ -1220,22 +1340,38 @@
       <w:r>
         <w:rPr>
           <w:rFonts w:cstheme="minorHAnsi"/>
-          <w:color w:val="000000"/>
-          <w:sz w:val="24"/>
-          <w:szCs w:val="24"/>
-          <w:shd w:val="clear" w:color="auto" w:fill="FFFFFF"/>
-        </w:rPr>
-        <w:t>Se cumple con la historia de usuario HU_001</w:t>
-      </w:r>
-      <w:r>
-        <w:rPr>
-          <w:rFonts w:cstheme="minorHAnsi"/>
-          <w:color w:val="000000"/>
-          <w:sz w:val="24"/>
-          <w:szCs w:val="24"/>
-          <w:shd w:val="clear" w:color="auto" w:fill="FFFFFF"/>
-        </w:rPr>
-        <w:t xml:space="preserve"> disponiendo de un lugar en GitHub</w:t>
+          <w:sz w:val="24"/>
+          <w:szCs w:val="24"/>
+        </w:rPr>
+        <w:t xml:space="preserve"> </w:t>
+      </w:r>
+      <w:r>
+        <w:rPr>
+          <w:rFonts w:cstheme="minorHAnsi"/>
+          <w:sz w:val="24"/>
+          <w:szCs w:val="24"/>
+        </w:rPr>
+        <w:t>https://github.com/Proyecto-MTG3/EjerciciosConGit</w:t>
+      </w:r>
+    </w:p>
+    <w:p>
+      <w:pPr>
+        <w:pStyle w:val="Prrafodelista"/>
+        <w:rPr>
+          <w:rFonts w:cstheme="minorHAnsi"/>
+          <w:sz w:val="24"/>
+          <w:szCs w:val="24"/>
+        </w:rPr>
+      </w:pPr>
+      <w:r>
+        <w:rPr>
+          <w:rFonts w:cstheme="minorHAnsi"/>
+          <w:color w:val="000000"/>
+          <w:sz w:val="24"/>
+          <w:szCs w:val="24"/>
+          <w:shd w:val="clear" w:color="auto" w:fill="FFFFFF"/>
+        </w:rPr>
+        <w:t>Se cumple con la historia de usuario HU_001 disponiendo de un lugar en GitHub</w:t>
       </w:r>
     </w:p>
     <w:p>
@@ -1259,17 +1395,7 @@
           <w:szCs w:val="24"/>
           <w:shd w:val="clear" w:color="auto" w:fill="FFFFFF"/>
         </w:rPr>
-        <w:t>Se estudio para e</w:t>
-      </w:r>
-      <w:r>
-        <w:rPr>
-          <w:rFonts w:cstheme="minorHAnsi"/>
-          <w:color w:val="000000"/>
-          <w:sz w:val="24"/>
-          <w:szCs w:val="24"/>
-          <w:shd w:val="clear" w:color="auto" w:fill="FFFFFF"/>
-        </w:rPr>
-        <w:t xml:space="preserve">ntender el manejo de </w:t>
+        <w:t xml:space="preserve">Se estudio para entender el manejo de </w:t>
       </w:r>
       <w:r>
         <w:rPr>
@@ -1289,7 +1415,29 @@
           <w:szCs w:val="24"/>
           <w:shd w:val="clear" w:color="auto" w:fill="FFFFFF"/>
         </w:rPr>
-        <w:t xml:space="preserve"> git </w:t>
+        <w:t xml:space="preserve"> </w:t>
+      </w:r>
+      <w:proofErr w:type="spellStart"/>
+      <w:r>
+        <w:rPr>
+          <w:rFonts w:cstheme="minorHAnsi"/>
+          <w:color w:val="000000"/>
+          <w:sz w:val="24"/>
+          <w:szCs w:val="24"/>
+          <w:shd w:val="clear" w:color="auto" w:fill="FFFFFF"/>
+        </w:rPr>
+        <w:t>git</w:t>
+      </w:r>
+      <w:proofErr w:type="spellEnd"/>
+      <w:r>
+        <w:rPr>
+          <w:rFonts w:cstheme="minorHAnsi"/>
+          <w:color w:val="000000"/>
+          <w:sz w:val="24"/>
+          <w:szCs w:val="24"/>
+          <w:shd w:val="clear" w:color="auto" w:fill="FFFFFF"/>
+        </w:rPr>
+        <w:t xml:space="preserve"> </w:t>
       </w:r>
     </w:p>
     <w:p>
@@ -1313,7 +1461,29 @@
           <w:szCs w:val="24"/>
           <w:shd w:val="clear" w:color="auto" w:fill="FFFFFF"/>
         </w:rPr>
-        <w:t xml:space="preserve">Para mover cambios del staging al repositorio se utiliza los </w:t>
+        <w:t xml:space="preserve">Para mover cambios del </w:t>
+      </w:r>
+      <w:proofErr w:type="spellStart"/>
+      <w:r>
+        <w:rPr>
+          <w:rFonts w:cstheme="minorHAnsi"/>
+          <w:color w:val="000000"/>
+          <w:sz w:val="24"/>
+          <w:szCs w:val="24"/>
+          <w:shd w:val="clear" w:color="auto" w:fill="FFFFFF"/>
+        </w:rPr>
+        <w:t>staging</w:t>
+      </w:r>
+      <w:proofErr w:type="spellEnd"/>
+      <w:r>
+        <w:rPr>
+          <w:rFonts w:cstheme="minorHAnsi"/>
+          <w:color w:val="000000"/>
+          <w:sz w:val="24"/>
+          <w:szCs w:val="24"/>
+          <w:shd w:val="clear" w:color="auto" w:fill="FFFFFF"/>
+        </w:rPr>
+        <w:t xml:space="preserve"> al repositorio se utiliza los </w:t>
       </w:r>
       <w:r>
         <w:rPr>
@@ -1382,7 +1552,31 @@
           <w:shd w:val="clear" w:color="auto" w:fill="FFFFFF"/>
           <w:lang w:val="en-US"/>
         </w:rPr>
-        <w:t>git commit -m “mensaje ”</w:t>
+        <w:t>git commit -m “</w:t>
+      </w:r>
+      <w:proofErr w:type="spellStart"/>
+      <w:r>
+        <w:rPr>
+          <w:rFonts w:cstheme="minorHAnsi"/>
+          <w:color w:val="000000"/>
+          <w:sz w:val="24"/>
+          <w:szCs w:val="24"/>
+          <w:shd w:val="clear" w:color="auto" w:fill="FFFFFF"/>
+          <w:lang w:val="en-US"/>
+        </w:rPr>
+        <w:t>mensaje</w:t>
+      </w:r>
+      <w:proofErr w:type="spellEnd"/>
+      <w:r>
+        <w:rPr>
+          <w:rFonts w:cstheme="minorHAnsi"/>
+          <w:color w:val="000000"/>
+          <w:sz w:val="24"/>
+          <w:szCs w:val="24"/>
+          <w:shd w:val="clear" w:color="auto" w:fill="FFFFFF"/>
+          <w:lang w:val="en-US"/>
+        </w:rPr>
+        <w:t xml:space="preserve"> ”</w:t>
       </w:r>
     </w:p>
     <w:p>
@@ -1406,7 +1600,29 @@
           <w:szCs w:val="24"/>
           <w:shd w:val="clear" w:color="auto" w:fill="FFFFFF"/>
         </w:rPr>
-        <w:t>En el github se crea una Organización que llamamos Proyecto-MTG3</w:t>
+        <w:t xml:space="preserve">En el </w:t>
+      </w:r>
+      <w:proofErr w:type="spellStart"/>
+      <w:r>
+        <w:rPr>
+          <w:rFonts w:cstheme="minorHAnsi"/>
+          <w:color w:val="000000"/>
+          <w:sz w:val="24"/>
+          <w:szCs w:val="24"/>
+          <w:shd w:val="clear" w:color="auto" w:fill="FFFFFF"/>
+        </w:rPr>
+        <w:t>github</w:t>
+      </w:r>
+      <w:proofErr w:type="spellEnd"/>
+      <w:r>
+        <w:rPr>
+          <w:rFonts w:cstheme="minorHAnsi"/>
+          <w:color w:val="000000"/>
+          <w:sz w:val="24"/>
+          <w:szCs w:val="24"/>
+          <w:shd w:val="clear" w:color="auto" w:fill="FFFFFF"/>
+        </w:rPr>
+        <w:t xml:space="preserve"> se crea una Organización que llamamos Proyecto-MTG3</w:t>
       </w:r>
     </w:p>
     <w:p>
@@ -1474,17 +1690,7 @@
           <w:szCs w:val="24"/>
           <w:shd w:val="clear" w:color="auto" w:fill="FFFFFF"/>
         </w:rPr>
-        <w:t>Con estos pasos s</w:t>
-      </w:r>
-      <w:r>
-        <w:rPr>
-          <w:rFonts w:cstheme="minorHAnsi"/>
-          <w:color w:val="000000"/>
-          <w:sz w:val="24"/>
-          <w:szCs w:val="24"/>
-          <w:shd w:val="clear" w:color="auto" w:fill="FFFFFF"/>
-        </w:rPr>
-        <w:t>e cumple con la historia de usuario HU_00</w:t>
+        <w:t>Con estos pasos se cumple con la historia de usuario HU_00</w:t>
       </w:r>
       <w:r>
         <w:rPr>
@@ -1514,7 +1720,29 @@
           <w:szCs w:val="24"/>
           <w:shd w:val="clear" w:color="auto" w:fill="FFFFFF"/>
         </w:rPr>
-        <w:t>podemos tener artefactos ordenados en github con la información del proyecto</w:t>
+        <w:t xml:space="preserve">podemos tener artefactos ordenados en </w:t>
+      </w:r>
+      <w:proofErr w:type="spellStart"/>
+      <w:r>
+        <w:rPr>
+          <w:rFonts w:cstheme="minorHAnsi"/>
+          <w:color w:val="000000"/>
+          <w:sz w:val="24"/>
+          <w:szCs w:val="24"/>
+          <w:shd w:val="clear" w:color="auto" w:fill="FFFFFF"/>
+        </w:rPr>
+        <w:t>github</w:t>
+      </w:r>
+      <w:proofErr w:type="spellEnd"/>
+      <w:r>
+        <w:rPr>
+          <w:rFonts w:cstheme="minorHAnsi"/>
+          <w:color w:val="000000"/>
+          <w:sz w:val="24"/>
+          <w:szCs w:val="24"/>
+          <w:shd w:val="clear" w:color="auto" w:fill="FFFFFF"/>
+        </w:rPr>
+        <w:t xml:space="preserve"> con la información del proyecto</w:t>
       </w:r>
     </w:p>
     <w:p>
@@ -1540,16 +1768,84 @@
         </w:rPr>
         <w:t xml:space="preserve">Teniendo el repositorio enviamos el código de mi equipo al remoto y para ello se utiliza los </w:t>
       </w:r>
-      <w:r>
-        <w:rPr>
-          <w:rFonts w:cstheme="minorHAnsi"/>
-          <w:color w:val="000000"/>
-          <w:sz w:val="24"/>
-          <w:szCs w:val="24"/>
-          <w:shd w:val="clear" w:color="auto" w:fill="FFFFFF"/>
-        </w:rPr>
-        <w:t>git push origin main</w:t>
-      </w:r>
+      <w:proofErr w:type="spellStart"/>
+      <w:r>
+        <w:rPr>
+          <w:rFonts w:cstheme="minorHAnsi"/>
+          <w:color w:val="000000"/>
+          <w:sz w:val="24"/>
+          <w:szCs w:val="24"/>
+          <w:shd w:val="clear" w:color="auto" w:fill="FFFFFF"/>
+        </w:rPr>
+        <w:t>git</w:t>
+      </w:r>
+      <w:proofErr w:type="spellEnd"/>
+      <w:r>
+        <w:rPr>
+          <w:rFonts w:cstheme="minorHAnsi"/>
+          <w:color w:val="000000"/>
+          <w:sz w:val="24"/>
+          <w:szCs w:val="24"/>
+          <w:shd w:val="clear" w:color="auto" w:fill="FFFFFF"/>
+        </w:rPr>
+        <w:t xml:space="preserve"> </w:t>
+      </w:r>
+      <w:proofErr w:type="spellStart"/>
+      <w:r>
+        <w:rPr>
+          <w:rFonts w:cstheme="minorHAnsi"/>
+          <w:color w:val="000000"/>
+          <w:sz w:val="24"/>
+          <w:szCs w:val="24"/>
+          <w:shd w:val="clear" w:color="auto" w:fill="FFFFFF"/>
+        </w:rPr>
+        <w:t>push</w:t>
+      </w:r>
+      <w:proofErr w:type="spellEnd"/>
+      <w:r>
+        <w:rPr>
+          <w:rFonts w:cstheme="minorHAnsi"/>
+          <w:color w:val="000000"/>
+          <w:sz w:val="24"/>
+          <w:szCs w:val="24"/>
+          <w:shd w:val="clear" w:color="auto" w:fill="FFFFFF"/>
+        </w:rPr>
+        <w:t xml:space="preserve"> </w:t>
+      </w:r>
+      <w:proofErr w:type="spellStart"/>
+      <w:r>
+        <w:rPr>
+          <w:rFonts w:cstheme="minorHAnsi"/>
+          <w:color w:val="000000"/>
+          <w:sz w:val="24"/>
+          <w:szCs w:val="24"/>
+          <w:shd w:val="clear" w:color="auto" w:fill="FFFFFF"/>
+        </w:rPr>
+        <w:t>origin</w:t>
+      </w:r>
+      <w:proofErr w:type="spellEnd"/>
+      <w:r>
+        <w:rPr>
+          <w:rFonts w:cstheme="minorHAnsi"/>
+          <w:color w:val="000000"/>
+          <w:sz w:val="24"/>
+          <w:szCs w:val="24"/>
+          <w:shd w:val="clear" w:color="auto" w:fill="FFFFFF"/>
+        </w:rPr>
+        <w:t xml:space="preserve"> </w:t>
+      </w:r>
+      <w:proofErr w:type="spellStart"/>
+      <w:r>
+        <w:rPr>
+          <w:rFonts w:cstheme="minorHAnsi"/>
+          <w:color w:val="000000"/>
+          <w:sz w:val="24"/>
+          <w:szCs w:val="24"/>
+          <w:shd w:val="clear" w:color="auto" w:fill="FFFFFF"/>
+        </w:rPr>
+        <w:t>main</w:t>
+      </w:r>
+      <w:proofErr w:type="spellEnd"/>
     </w:p>
     <w:p>
       <w:pPr>
@@ -1584,15 +1880,17 @@
           <w:sz w:val="24"/>
           <w:szCs w:val="24"/>
           <w:shd w:val="clear" w:color="auto" w:fill="FFFFFF"/>
-        </w:rPr>
-      </w:pPr>
-      <w:r>
-        <w:rPr>
-          <w:rFonts w:cstheme="minorHAnsi"/>
-          <w:color w:val="000000"/>
-          <w:sz w:val="24"/>
-          <w:szCs w:val="24"/>
-          <w:shd w:val="clear" w:color="auto" w:fill="FFFFFF"/>
+          <w:lang w:val="en-US"/>
+        </w:rPr>
+      </w:pPr>
+      <w:r>
+        <w:rPr>
+          <w:rFonts w:cstheme="minorHAnsi"/>
+          <w:color w:val="000000"/>
+          <w:sz w:val="24"/>
+          <w:szCs w:val="24"/>
+          <w:shd w:val="clear" w:color="auto" w:fill="FFFFFF"/>
+          <w:lang w:val="en-US"/>
         </w:rPr>
         <w:t>Git add .</w:t>
       </w:r>
@@ -1606,17 +1904,43 @@
           <w:sz w:val="24"/>
           <w:szCs w:val="24"/>
           <w:shd w:val="clear" w:color="auto" w:fill="FFFFFF"/>
-        </w:rPr>
-      </w:pPr>
-      <w:r>
-        <w:rPr>
-          <w:rFonts w:cstheme="minorHAnsi"/>
-          <w:color w:val="000000"/>
-          <w:sz w:val="24"/>
-          <w:szCs w:val="24"/>
-          <w:shd w:val="clear" w:color="auto" w:fill="FFFFFF"/>
-        </w:rPr>
-        <w:t>Git commit -m “mensaje”</w:t>
+          <w:lang w:val="en-US"/>
+        </w:rPr>
+      </w:pPr>
+      <w:r>
+        <w:rPr>
+          <w:rFonts w:cstheme="minorHAnsi"/>
+          <w:color w:val="000000"/>
+          <w:sz w:val="24"/>
+          <w:szCs w:val="24"/>
+          <w:shd w:val="clear" w:color="auto" w:fill="FFFFFF"/>
+          <w:lang w:val="en-US"/>
+        </w:rPr>
+        <w:t>Git commit -m “</w:t>
+      </w:r>
+      <w:proofErr w:type="spellStart"/>
+      <w:r>
+        <w:rPr>
+          <w:rFonts w:cstheme="minorHAnsi"/>
+          <w:color w:val="000000"/>
+          <w:sz w:val="24"/>
+          <w:szCs w:val="24"/>
+          <w:shd w:val="clear" w:color="auto" w:fill="FFFFFF"/>
+          <w:lang w:val="en-US"/>
+        </w:rPr>
+        <w:t>mensaje</w:t>
+      </w:r>
+      <w:proofErr w:type="spellEnd"/>
+      <w:r>
+        <w:rPr>
+          <w:rFonts w:cstheme="minorHAnsi"/>
+          <w:color w:val="000000"/>
+          <w:sz w:val="24"/>
+          <w:szCs w:val="24"/>
+          <w:shd w:val="clear" w:color="auto" w:fill="FFFFFF"/>
+          <w:lang w:val="en-US"/>
+        </w:rPr>
+        <w:t>”</w:t>
       </w:r>
     </w:p>
     <w:p>
@@ -1638,8 +1962,64 @@
           <w:szCs w:val="24"/>
           <w:shd w:val="clear" w:color="auto" w:fill="FFFFFF"/>
         </w:rPr>
-        <w:t>Git push origin main</w:t>
-      </w:r>
+        <w:t xml:space="preserve">Git </w:t>
+      </w:r>
+      <w:proofErr w:type="spellStart"/>
+      <w:r>
+        <w:rPr>
+          <w:rFonts w:cstheme="minorHAnsi"/>
+          <w:color w:val="000000"/>
+          <w:sz w:val="24"/>
+          <w:szCs w:val="24"/>
+          <w:shd w:val="clear" w:color="auto" w:fill="FFFFFF"/>
+        </w:rPr>
+        <w:t>push</w:t>
+      </w:r>
+      <w:proofErr w:type="spellEnd"/>
+      <w:r>
+        <w:rPr>
+          <w:rFonts w:cstheme="minorHAnsi"/>
+          <w:color w:val="000000"/>
+          <w:sz w:val="24"/>
+          <w:szCs w:val="24"/>
+          <w:shd w:val="clear" w:color="auto" w:fill="FFFFFF"/>
+        </w:rPr>
+        <w:t xml:space="preserve"> </w:t>
+      </w:r>
+      <w:proofErr w:type="spellStart"/>
+      <w:r>
+        <w:rPr>
+          <w:rFonts w:cstheme="minorHAnsi"/>
+          <w:color w:val="000000"/>
+          <w:sz w:val="24"/>
+          <w:szCs w:val="24"/>
+          <w:shd w:val="clear" w:color="auto" w:fill="FFFFFF"/>
+        </w:rPr>
+        <w:t>origin</w:t>
+      </w:r>
+      <w:proofErr w:type="spellEnd"/>
+      <w:r>
+        <w:rPr>
+          <w:rFonts w:cstheme="minorHAnsi"/>
+          <w:color w:val="000000"/>
+          <w:sz w:val="24"/>
+          <w:szCs w:val="24"/>
+          <w:shd w:val="clear" w:color="auto" w:fill="FFFFFF"/>
+        </w:rPr>
+        <w:t xml:space="preserve"> </w:t>
+      </w:r>
+      <w:proofErr w:type="spellStart"/>
+      <w:r>
+        <w:rPr>
+          <w:rFonts w:cstheme="minorHAnsi"/>
+          <w:color w:val="000000"/>
+          <w:sz w:val="24"/>
+          <w:szCs w:val="24"/>
+          <w:shd w:val="clear" w:color="auto" w:fill="FFFFFF"/>
+        </w:rPr>
+        <w:t>main</w:t>
+      </w:r>
+      <w:proofErr w:type="spellEnd"/>
       <w:r>
         <w:rPr>
           <w:rFonts w:cstheme="minorHAnsi"/>
@@ -3295,6 +3675,7 @@
   <w:style w:type="character" w:default="1" w:styleId="Fuentedeprrafopredeter">
     <w:name w:val="Default Paragraph Font"/>
     <w:uiPriority w:val="1"/>
+    <w:semiHidden/>
     <w:unhideWhenUsed/>
   </w:style>
   <w:style w:type="table" w:default="1" w:styleId="Tablanormal">

</xml_diff>

<commit_message>
Revert "agregue cambio en la ruta del github numeral 3 de la descripcion"
</commit_message>
<xml_diff>
--- a/Sprint 1.docx
+++ b/Sprint 1.docx
@@ -192,31 +192,13 @@
                 <w:szCs w:val="28"/>
               </w:rPr>
             </w:pPr>
-            <w:proofErr w:type="spellStart"/>
             <w:r>
               <w:rPr>
                 <w:sz w:val="28"/>
                 <w:szCs w:val="28"/>
               </w:rPr>
-              <w:t>Rusbel</w:t>
+              <w:t>Rusbel Calderon</w:t>
             </w:r>
-            <w:proofErr w:type="spellEnd"/>
-            <w:r>
-              <w:rPr>
-                <w:sz w:val="28"/>
-                <w:szCs w:val="28"/>
-              </w:rPr>
-              <w:t xml:space="preserve"> </w:t>
-            </w:r>
-            <w:proofErr w:type="spellStart"/>
-            <w:r>
-              <w:rPr>
-                <w:sz w:val="28"/>
-                <w:szCs w:val="28"/>
-              </w:rPr>
-              <w:t>Calderon</w:t>
-            </w:r>
-            <w:proofErr w:type="spellEnd"/>
           </w:p>
         </w:tc>
         <w:tc>
@@ -593,25 +575,7 @@
           <w:sz w:val="24"/>
           <w:szCs w:val="24"/>
         </w:rPr>
-        <w:t xml:space="preserve">Para el cumplimiento del Sprint se </w:t>
-      </w:r>
-      <w:proofErr w:type="spellStart"/>
-      <w:r>
-        <w:rPr>
-          <w:rFonts w:cstheme="minorHAnsi"/>
-          <w:sz w:val="24"/>
-          <w:szCs w:val="24"/>
-        </w:rPr>
-        <w:t>realizo</w:t>
-      </w:r>
-      <w:proofErr w:type="spellEnd"/>
-      <w:r>
-        <w:rPr>
-          <w:rFonts w:cstheme="minorHAnsi"/>
-          <w:sz w:val="24"/>
-          <w:szCs w:val="24"/>
-        </w:rPr>
-        <w:t xml:space="preserve"> una ruta de trabajo donde se fue cumpliendo con cada tarea propuesta</w:t>
+        <w:t>Para el cumplimiento del Sprint se realizo una ruta de trabajo donde se fue cumpliendo con cada tarea propuesta</w:t>
       </w:r>
     </w:p>
     <w:p>
@@ -641,25 +605,7 @@
           <w:sz w:val="24"/>
           <w:szCs w:val="24"/>
         </w:rPr>
-        <w:t xml:space="preserve">y se </w:t>
-      </w:r>
-      <w:proofErr w:type="spellStart"/>
-      <w:r>
-        <w:rPr>
-          <w:rFonts w:cstheme="minorHAnsi"/>
-          <w:sz w:val="24"/>
-          <w:szCs w:val="24"/>
-        </w:rPr>
-        <w:t>asigno</w:t>
-      </w:r>
-      <w:proofErr w:type="spellEnd"/>
-      <w:r>
-        <w:rPr>
-          <w:rFonts w:cstheme="minorHAnsi"/>
-          <w:sz w:val="24"/>
-          <w:szCs w:val="24"/>
-        </w:rPr>
-        <w:t xml:space="preserve"> Roles a cada uno de los integrantes quedando así:</w:t>
+        <w:t>y se asigno Roles a cada uno de los integrantes quedando así:</w:t>
       </w:r>
     </w:p>
     <w:tbl>
@@ -988,7 +934,6 @@
                 <w:lang w:eastAsia="es-CO"/>
               </w:rPr>
             </w:pPr>
-            <w:proofErr w:type="spellStart"/>
             <w:r>
               <w:rPr>
                 <w:rFonts w:eastAsia="Times New Roman" w:cstheme="minorHAnsi"/>
@@ -997,31 +942,8 @@
                 <w:szCs w:val="24"/>
                 <w:lang w:eastAsia="es-CO"/>
               </w:rPr>
-              <w:t>Product</w:t>
+              <w:t>Product Owner</w:t>
             </w:r>
-            <w:proofErr w:type="spellEnd"/>
-            <w:r>
-              <w:rPr>
-                <w:rFonts w:eastAsia="Times New Roman" w:cstheme="minorHAnsi"/>
-                <w:color w:val="000000"/>
-                <w:sz w:val="24"/>
-                <w:szCs w:val="24"/>
-                <w:lang w:eastAsia="es-CO"/>
-              </w:rPr>
-              <w:t xml:space="preserve"> </w:t>
-            </w:r>
-            <w:proofErr w:type="spellStart"/>
-            <w:r>
-              <w:rPr>
-                <w:rFonts w:eastAsia="Times New Roman" w:cstheme="minorHAnsi"/>
-                <w:color w:val="000000"/>
-                <w:sz w:val="24"/>
-                <w:szCs w:val="24"/>
-                <w:lang w:eastAsia="es-CO"/>
-              </w:rPr>
-              <w:t>Owner</w:t>
-            </w:r>
-            <w:proofErr w:type="spellEnd"/>
           </w:p>
         </w:tc>
       </w:tr>
@@ -1132,7 +1054,6 @@
                 <w:lang w:eastAsia="es-CO"/>
               </w:rPr>
             </w:pPr>
-            <w:proofErr w:type="spellStart"/>
             <w:r>
               <w:rPr>
                 <w:rFonts w:eastAsia="Times New Roman" w:cstheme="minorHAnsi"/>
@@ -1141,31 +1062,8 @@
                 <w:szCs w:val="24"/>
                 <w:lang w:eastAsia="es-CO"/>
               </w:rPr>
-              <w:t>Rusbel</w:t>
+              <w:t>Rusbel Calderon</w:t>
             </w:r>
-            <w:proofErr w:type="spellEnd"/>
-            <w:r>
-              <w:rPr>
-                <w:rFonts w:eastAsia="Times New Roman" w:cstheme="minorHAnsi"/>
-                <w:color w:val="000000"/>
-                <w:sz w:val="24"/>
-                <w:szCs w:val="24"/>
-                <w:lang w:eastAsia="es-CO"/>
-              </w:rPr>
-              <w:t xml:space="preserve"> </w:t>
-            </w:r>
-            <w:proofErr w:type="spellStart"/>
-            <w:r>
-              <w:rPr>
-                <w:rFonts w:eastAsia="Times New Roman" w:cstheme="minorHAnsi"/>
-                <w:color w:val="000000"/>
-                <w:sz w:val="24"/>
-                <w:szCs w:val="24"/>
-                <w:lang w:eastAsia="es-CO"/>
-              </w:rPr>
-              <w:t>Calderon</w:t>
-            </w:r>
-            <w:proofErr w:type="spellEnd"/>
           </w:p>
         </w:tc>
         <w:tc>
@@ -1253,25 +1151,7 @@
           <w:sz w:val="24"/>
           <w:szCs w:val="24"/>
         </w:rPr>
-        <w:t xml:space="preserve"> su </w:t>
-      </w:r>
-      <w:proofErr w:type="spellStart"/>
-      <w:r>
-        <w:rPr>
-          <w:rFonts w:cstheme="minorHAnsi"/>
-          <w:sz w:val="24"/>
-          <w:szCs w:val="24"/>
-        </w:rPr>
-        <w:t>Url</w:t>
-      </w:r>
-      <w:proofErr w:type="spellEnd"/>
-      <w:r>
-        <w:rPr>
-          <w:rFonts w:cstheme="minorHAnsi"/>
-          <w:sz w:val="24"/>
-          <w:szCs w:val="24"/>
-        </w:rPr>
-        <w:t xml:space="preserve"> principal</w:t>
+        <w:t xml:space="preserve"> su Url principal</w:t>
       </w:r>
     </w:p>
     <w:p>
@@ -1317,15 +1197,15 @@
           <w:sz w:val="24"/>
           <w:szCs w:val="24"/>
         </w:rPr>
-        <w:t>cuya ruta es</w:t>
-      </w:r>
-      <w:r>
-        <w:rPr>
-          <w:rFonts w:cstheme="minorHAnsi"/>
-          <w:sz w:val="24"/>
-          <w:szCs w:val="24"/>
-        </w:rPr>
-        <w:t>:</w:t>
+        <w:t xml:space="preserve">cuya ruta es </w:t>
+      </w:r>
+      <w:r>
+        <w:rPr>
+          <w:rFonts w:cstheme="minorHAnsi"/>
+          <w:sz w:val="24"/>
+          <w:szCs w:val="24"/>
+        </w:rPr>
+        <w:t>https://github.com/SantiagoHewittRamirez</w:t>
       </w:r>
     </w:p>
     <w:p>
@@ -1340,38 +1220,22 @@
       <w:r>
         <w:rPr>
           <w:rFonts w:cstheme="minorHAnsi"/>
-          <w:sz w:val="24"/>
-          <w:szCs w:val="24"/>
-        </w:rPr>
-        <w:t xml:space="preserve"> </w:t>
-      </w:r>
-      <w:r>
-        <w:rPr>
-          <w:rFonts w:cstheme="minorHAnsi"/>
-          <w:sz w:val="24"/>
-          <w:szCs w:val="24"/>
-        </w:rPr>
-        <w:t>https://github.com/Proyecto-MTG3/EjerciciosConGit</w:t>
-      </w:r>
-    </w:p>
-    <w:p>
-      <w:pPr>
-        <w:pStyle w:val="Prrafodelista"/>
-        <w:rPr>
-          <w:rFonts w:cstheme="minorHAnsi"/>
-          <w:sz w:val="24"/>
-          <w:szCs w:val="24"/>
-        </w:rPr>
-      </w:pPr>
-      <w:r>
-        <w:rPr>
-          <w:rFonts w:cstheme="minorHAnsi"/>
-          <w:color w:val="000000"/>
-          <w:sz w:val="24"/>
-          <w:szCs w:val="24"/>
-          <w:shd w:val="clear" w:color="auto" w:fill="FFFFFF"/>
-        </w:rPr>
-        <w:t>Se cumple con la historia de usuario HU_001 disponiendo de un lugar en GitHub</w:t>
+          <w:color w:val="000000"/>
+          <w:sz w:val="24"/>
+          <w:szCs w:val="24"/>
+          <w:shd w:val="clear" w:color="auto" w:fill="FFFFFF"/>
+        </w:rPr>
+        <w:t>Se cumple con la historia de usuario HU_001</w:t>
+      </w:r>
+      <w:r>
+        <w:rPr>
+          <w:rFonts w:cstheme="minorHAnsi"/>
+          <w:color w:val="000000"/>
+          <w:sz w:val="24"/>
+          <w:szCs w:val="24"/>
+          <w:shd w:val="clear" w:color="auto" w:fill="FFFFFF"/>
+        </w:rPr>
+        <w:t xml:space="preserve"> disponiendo de un lugar en GitHub</w:t>
       </w:r>
     </w:p>
     <w:p>
@@ -1395,7 +1259,17 @@
           <w:szCs w:val="24"/>
           <w:shd w:val="clear" w:color="auto" w:fill="FFFFFF"/>
         </w:rPr>
-        <w:t xml:space="preserve">Se estudio para entender el manejo de </w:t>
+        <w:t>Se estudio para e</w:t>
+      </w:r>
+      <w:r>
+        <w:rPr>
+          <w:rFonts w:cstheme="minorHAnsi"/>
+          <w:color w:val="000000"/>
+          <w:sz w:val="24"/>
+          <w:szCs w:val="24"/>
+          <w:shd w:val="clear" w:color="auto" w:fill="FFFFFF"/>
+        </w:rPr>
+        <w:t xml:space="preserve">ntender el manejo de </w:t>
       </w:r>
       <w:r>
         <w:rPr>
@@ -1415,29 +1289,7 @@
           <w:szCs w:val="24"/>
           <w:shd w:val="clear" w:color="auto" w:fill="FFFFFF"/>
         </w:rPr>
-        <w:t xml:space="preserve"> </w:t>
-      </w:r>
-      <w:proofErr w:type="spellStart"/>
-      <w:r>
-        <w:rPr>
-          <w:rFonts w:cstheme="minorHAnsi"/>
-          <w:color w:val="000000"/>
-          <w:sz w:val="24"/>
-          <w:szCs w:val="24"/>
-          <w:shd w:val="clear" w:color="auto" w:fill="FFFFFF"/>
-        </w:rPr>
-        <w:t>git</w:t>
-      </w:r>
-      <w:proofErr w:type="spellEnd"/>
-      <w:r>
-        <w:rPr>
-          <w:rFonts w:cstheme="minorHAnsi"/>
-          <w:color w:val="000000"/>
-          <w:sz w:val="24"/>
-          <w:szCs w:val="24"/>
-          <w:shd w:val="clear" w:color="auto" w:fill="FFFFFF"/>
-        </w:rPr>
-        <w:t xml:space="preserve"> </w:t>
+        <w:t xml:space="preserve"> git </w:t>
       </w:r>
     </w:p>
     <w:p>
@@ -1461,29 +1313,7 @@
           <w:szCs w:val="24"/>
           <w:shd w:val="clear" w:color="auto" w:fill="FFFFFF"/>
         </w:rPr>
-        <w:t xml:space="preserve">Para mover cambios del </w:t>
-      </w:r>
-      <w:proofErr w:type="spellStart"/>
-      <w:r>
-        <w:rPr>
-          <w:rFonts w:cstheme="minorHAnsi"/>
-          <w:color w:val="000000"/>
-          <w:sz w:val="24"/>
-          <w:szCs w:val="24"/>
-          <w:shd w:val="clear" w:color="auto" w:fill="FFFFFF"/>
-        </w:rPr>
-        <w:t>staging</w:t>
-      </w:r>
-      <w:proofErr w:type="spellEnd"/>
-      <w:r>
-        <w:rPr>
-          <w:rFonts w:cstheme="minorHAnsi"/>
-          <w:color w:val="000000"/>
-          <w:sz w:val="24"/>
-          <w:szCs w:val="24"/>
-          <w:shd w:val="clear" w:color="auto" w:fill="FFFFFF"/>
-        </w:rPr>
-        <w:t xml:space="preserve"> al repositorio se utiliza los </w:t>
+        <w:t xml:space="preserve">Para mover cambios del staging al repositorio se utiliza los </w:t>
       </w:r>
       <w:r>
         <w:rPr>
@@ -1552,31 +1382,7 @@
           <w:shd w:val="clear" w:color="auto" w:fill="FFFFFF"/>
           <w:lang w:val="en-US"/>
         </w:rPr>
-        <w:t>git commit -m “</w:t>
-      </w:r>
-      <w:proofErr w:type="spellStart"/>
-      <w:r>
-        <w:rPr>
-          <w:rFonts w:cstheme="minorHAnsi"/>
-          <w:color w:val="000000"/>
-          <w:sz w:val="24"/>
-          <w:szCs w:val="24"/>
-          <w:shd w:val="clear" w:color="auto" w:fill="FFFFFF"/>
-          <w:lang w:val="en-US"/>
-        </w:rPr>
-        <w:t>mensaje</w:t>
-      </w:r>
-      <w:proofErr w:type="spellEnd"/>
-      <w:r>
-        <w:rPr>
-          <w:rFonts w:cstheme="minorHAnsi"/>
-          <w:color w:val="000000"/>
-          <w:sz w:val="24"/>
-          <w:szCs w:val="24"/>
-          <w:shd w:val="clear" w:color="auto" w:fill="FFFFFF"/>
-          <w:lang w:val="en-US"/>
-        </w:rPr>
-        <w:t xml:space="preserve"> ”</w:t>
+        <w:t>git commit -m “mensaje ”</w:t>
       </w:r>
     </w:p>
     <w:p>
@@ -1600,29 +1406,7 @@
           <w:szCs w:val="24"/>
           <w:shd w:val="clear" w:color="auto" w:fill="FFFFFF"/>
         </w:rPr>
-        <w:t xml:space="preserve">En el </w:t>
-      </w:r>
-      <w:proofErr w:type="spellStart"/>
-      <w:r>
-        <w:rPr>
-          <w:rFonts w:cstheme="minorHAnsi"/>
-          <w:color w:val="000000"/>
-          <w:sz w:val="24"/>
-          <w:szCs w:val="24"/>
-          <w:shd w:val="clear" w:color="auto" w:fill="FFFFFF"/>
-        </w:rPr>
-        <w:t>github</w:t>
-      </w:r>
-      <w:proofErr w:type="spellEnd"/>
-      <w:r>
-        <w:rPr>
-          <w:rFonts w:cstheme="minorHAnsi"/>
-          <w:color w:val="000000"/>
-          <w:sz w:val="24"/>
-          <w:szCs w:val="24"/>
-          <w:shd w:val="clear" w:color="auto" w:fill="FFFFFF"/>
-        </w:rPr>
-        <w:t xml:space="preserve"> se crea una Organización que llamamos Proyecto-MTG3</w:t>
+        <w:t>En el github se crea una Organización que llamamos Proyecto-MTG3</w:t>
       </w:r>
     </w:p>
     <w:p>
@@ -1690,7 +1474,17 @@
           <w:szCs w:val="24"/>
           <w:shd w:val="clear" w:color="auto" w:fill="FFFFFF"/>
         </w:rPr>
-        <w:t>Con estos pasos se cumple con la historia de usuario HU_00</w:t>
+        <w:t>Con estos pasos s</w:t>
+      </w:r>
+      <w:r>
+        <w:rPr>
+          <w:rFonts w:cstheme="minorHAnsi"/>
+          <w:color w:val="000000"/>
+          <w:sz w:val="24"/>
+          <w:szCs w:val="24"/>
+          <w:shd w:val="clear" w:color="auto" w:fill="FFFFFF"/>
+        </w:rPr>
+        <w:t>e cumple con la historia de usuario HU_00</w:t>
       </w:r>
       <w:r>
         <w:rPr>
@@ -1720,29 +1514,7 @@
           <w:szCs w:val="24"/>
           <w:shd w:val="clear" w:color="auto" w:fill="FFFFFF"/>
         </w:rPr>
-        <w:t xml:space="preserve">podemos tener artefactos ordenados en </w:t>
-      </w:r>
-      <w:proofErr w:type="spellStart"/>
-      <w:r>
-        <w:rPr>
-          <w:rFonts w:cstheme="minorHAnsi"/>
-          <w:color w:val="000000"/>
-          <w:sz w:val="24"/>
-          <w:szCs w:val="24"/>
-          <w:shd w:val="clear" w:color="auto" w:fill="FFFFFF"/>
-        </w:rPr>
-        <w:t>github</w:t>
-      </w:r>
-      <w:proofErr w:type="spellEnd"/>
-      <w:r>
-        <w:rPr>
-          <w:rFonts w:cstheme="minorHAnsi"/>
-          <w:color w:val="000000"/>
-          <w:sz w:val="24"/>
-          <w:szCs w:val="24"/>
-          <w:shd w:val="clear" w:color="auto" w:fill="FFFFFF"/>
-        </w:rPr>
-        <w:t xml:space="preserve"> con la información del proyecto</w:t>
+        <w:t>podemos tener artefactos ordenados en github con la información del proyecto</w:t>
       </w:r>
     </w:p>
     <w:p>
@@ -1768,84 +1540,16 @@
         </w:rPr>
         <w:t xml:space="preserve">Teniendo el repositorio enviamos el código de mi equipo al remoto y para ello se utiliza los </w:t>
       </w:r>
-      <w:proofErr w:type="spellStart"/>
-      <w:r>
-        <w:rPr>
-          <w:rFonts w:cstheme="minorHAnsi"/>
-          <w:color w:val="000000"/>
-          <w:sz w:val="24"/>
-          <w:szCs w:val="24"/>
-          <w:shd w:val="clear" w:color="auto" w:fill="FFFFFF"/>
-        </w:rPr>
-        <w:t>git</w:t>
-      </w:r>
-      <w:proofErr w:type="spellEnd"/>
-      <w:r>
-        <w:rPr>
-          <w:rFonts w:cstheme="minorHAnsi"/>
-          <w:color w:val="000000"/>
-          <w:sz w:val="24"/>
-          <w:szCs w:val="24"/>
-          <w:shd w:val="clear" w:color="auto" w:fill="FFFFFF"/>
-        </w:rPr>
-        <w:t xml:space="preserve"> </w:t>
-      </w:r>
-      <w:proofErr w:type="spellStart"/>
-      <w:r>
-        <w:rPr>
-          <w:rFonts w:cstheme="minorHAnsi"/>
-          <w:color w:val="000000"/>
-          <w:sz w:val="24"/>
-          <w:szCs w:val="24"/>
-          <w:shd w:val="clear" w:color="auto" w:fill="FFFFFF"/>
-        </w:rPr>
-        <w:t>push</w:t>
-      </w:r>
-      <w:proofErr w:type="spellEnd"/>
-      <w:r>
-        <w:rPr>
-          <w:rFonts w:cstheme="minorHAnsi"/>
-          <w:color w:val="000000"/>
-          <w:sz w:val="24"/>
-          <w:szCs w:val="24"/>
-          <w:shd w:val="clear" w:color="auto" w:fill="FFFFFF"/>
-        </w:rPr>
-        <w:t xml:space="preserve"> </w:t>
-      </w:r>
-      <w:proofErr w:type="spellStart"/>
-      <w:r>
-        <w:rPr>
-          <w:rFonts w:cstheme="minorHAnsi"/>
-          <w:color w:val="000000"/>
-          <w:sz w:val="24"/>
-          <w:szCs w:val="24"/>
-          <w:shd w:val="clear" w:color="auto" w:fill="FFFFFF"/>
-        </w:rPr>
-        <w:t>origin</w:t>
-      </w:r>
-      <w:proofErr w:type="spellEnd"/>
-      <w:r>
-        <w:rPr>
-          <w:rFonts w:cstheme="minorHAnsi"/>
-          <w:color w:val="000000"/>
-          <w:sz w:val="24"/>
-          <w:szCs w:val="24"/>
-          <w:shd w:val="clear" w:color="auto" w:fill="FFFFFF"/>
-        </w:rPr>
-        <w:t xml:space="preserve"> </w:t>
-      </w:r>
-      <w:proofErr w:type="spellStart"/>
-      <w:r>
-        <w:rPr>
-          <w:rFonts w:cstheme="minorHAnsi"/>
-          <w:color w:val="000000"/>
-          <w:sz w:val="24"/>
-          <w:szCs w:val="24"/>
-          <w:shd w:val="clear" w:color="auto" w:fill="FFFFFF"/>
-        </w:rPr>
-        <w:t>main</w:t>
-      </w:r>
-      <w:proofErr w:type="spellEnd"/>
+      <w:r>
+        <w:rPr>
+          <w:rFonts w:cstheme="minorHAnsi"/>
+          <w:color w:val="000000"/>
+          <w:sz w:val="24"/>
+          <w:szCs w:val="24"/>
+          <w:shd w:val="clear" w:color="auto" w:fill="FFFFFF"/>
+        </w:rPr>
+        <w:t>git push origin main</w:t>
+      </w:r>
     </w:p>
     <w:p>
       <w:pPr>
@@ -1880,17 +1584,15 @@
           <w:sz w:val="24"/>
           <w:szCs w:val="24"/>
           <w:shd w:val="clear" w:color="auto" w:fill="FFFFFF"/>
-          <w:lang w:val="en-US"/>
-        </w:rPr>
-      </w:pPr>
-      <w:r>
-        <w:rPr>
-          <w:rFonts w:cstheme="minorHAnsi"/>
-          <w:color w:val="000000"/>
-          <w:sz w:val="24"/>
-          <w:szCs w:val="24"/>
-          <w:shd w:val="clear" w:color="auto" w:fill="FFFFFF"/>
-          <w:lang w:val="en-US"/>
+        </w:rPr>
+      </w:pPr>
+      <w:r>
+        <w:rPr>
+          <w:rFonts w:cstheme="minorHAnsi"/>
+          <w:color w:val="000000"/>
+          <w:sz w:val="24"/>
+          <w:szCs w:val="24"/>
+          <w:shd w:val="clear" w:color="auto" w:fill="FFFFFF"/>
         </w:rPr>
         <w:t>Git add .</w:t>
       </w:r>
@@ -1904,43 +1606,17 @@
           <w:sz w:val="24"/>
           <w:szCs w:val="24"/>
           <w:shd w:val="clear" w:color="auto" w:fill="FFFFFF"/>
-          <w:lang w:val="en-US"/>
-        </w:rPr>
-      </w:pPr>
-      <w:r>
-        <w:rPr>
-          <w:rFonts w:cstheme="minorHAnsi"/>
-          <w:color w:val="000000"/>
-          <w:sz w:val="24"/>
-          <w:szCs w:val="24"/>
-          <w:shd w:val="clear" w:color="auto" w:fill="FFFFFF"/>
-          <w:lang w:val="en-US"/>
-        </w:rPr>
-        <w:t>Git commit -m “</w:t>
-      </w:r>
-      <w:proofErr w:type="spellStart"/>
-      <w:r>
-        <w:rPr>
-          <w:rFonts w:cstheme="minorHAnsi"/>
-          <w:color w:val="000000"/>
-          <w:sz w:val="24"/>
-          <w:szCs w:val="24"/>
-          <w:shd w:val="clear" w:color="auto" w:fill="FFFFFF"/>
-          <w:lang w:val="en-US"/>
-        </w:rPr>
-        <w:t>mensaje</w:t>
-      </w:r>
-      <w:proofErr w:type="spellEnd"/>
-      <w:r>
-        <w:rPr>
-          <w:rFonts w:cstheme="minorHAnsi"/>
-          <w:color w:val="000000"/>
-          <w:sz w:val="24"/>
-          <w:szCs w:val="24"/>
-          <w:shd w:val="clear" w:color="auto" w:fill="FFFFFF"/>
-          <w:lang w:val="en-US"/>
-        </w:rPr>
-        <w:t>”</w:t>
+        </w:rPr>
+      </w:pPr>
+      <w:r>
+        <w:rPr>
+          <w:rFonts w:cstheme="minorHAnsi"/>
+          <w:color w:val="000000"/>
+          <w:sz w:val="24"/>
+          <w:szCs w:val="24"/>
+          <w:shd w:val="clear" w:color="auto" w:fill="FFFFFF"/>
+        </w:rPr>
+        <w:t>Git commit -m “mensaje”</w:t>
       </w:r>
     </w:p>
     <w:p>
@@ -1962,64 +1638,8 @@
           <w:szCs w:val="24"/>
           <w:shd w:val="clear" w:color="auto" w:fill="FFFFFF"/>
         </w:rPr>
-        <w:t xml:space="preserve">Git </w:t>
-      </w:r>
-      <w:proofErr w:type="spellStart"/>
-      <w:r>
-        <w:rPr>
-          <w:rFonts w:cstheme="minorHAnsi"/>
-          <w:color w:val="000000"/>
-          <w:sz w:val="24"/>
-          <w:szCs w:val="24"/>
-          <w:shd w:val="clear" w:color="auto" w:fill="FFFFFF"/>
-        </w:rPr>
-        <w:t>push</w:t>
-      </w:r>
-      <w:proofErr w:type="spellEnd"/>
-      <w:r>
-        <w:rPr>
-          <w:rFonts w:cstheme="minorHAnsi"/>
-          <w:color w:val="000000"/>
-          <w:sz w:val="24"/>
-          <w:szCs w:val="24"/>
-          <w:shd w:val="clear" w:color="auto" w:fill="FFFFFF"/>
-        </w:rPr>
-        <w:t xml:space="preserve"> </w:t>
-      </w:r>
-      <w:proofErr w:type="spellStart"/>
-      <w:r>
-        <w:rPr>
-          <w:rFonts w:cstheme="minorHAnsi"/>
-          <w:color w:val="000000"/>
-          <w:sz w:val="24"/>
-          <w:szCs w:val="24"/>
-          <w:shd w:val="clear" w:color="auto" w:fill="FFFFFF"/>
-        </w:rPr>
-        <w:t>origin</w:t>
-      </w:r>
-      <w:proofErr w:type="spellEnd"/>
-      <w:r>
-        <w:rPr>
-          <w:rFonts w:cstheme="minorHAnsi"/>
-          <w:color w:val="000000"/>
-          <w:sz w:val="24"/>
-          <w:szCs w:val="24"/>
-          <w:shd w:val="clear" w:color="auto" w:fill="FFFFFF"/>
-        </w:rPr>
-        <w:t xml:space="preserve"> </w:t>
-      </w:r>
-      <w:proofErr w:type="spellStart"/>
-      <w:r>
-        <w:rPr>
-          <w:rFonts w:cstheme="minorHAnsi"/>
-          <w:color w:val="000000"/>
-          <w:sz w:val="24"/>
-          <w:szCs w:val="24"/>
-          <w:shd w:val="clear" w:color="auto" w:fill="FFFFFF"/>
-        </w:rPr>
-        <w:t>main</w:t>
-      </w:r>
-      <w:proofErr w:type="spellEnd"/>
+        <w:t>Git push origin main</w:t>
+      </w:r>
       <w:r>
         <w:rPr>
           <w:rFonts w:cstheme="minorHAnsi"/>
@@ -3675,7 +3295,6 @@
   <w:style w:type="character" w:default="1" w:styleId="Fuentedeprrafopredeter">
     <w:name w:val="Default Paragraph Font"/>
     <w:uiPriority w:val="1"/>
-    <w:semiHidden/>
     <w:unhideWhenUsed/>
   </w:style>
   <w:style w:type="table" w:default="1" w:styleId="Tablanormal">

</xml_diff>